<commit_message>
se agrego lo online
</commit_message>
<xml_diff>
--- a/ejemplo.docx
+++ b/ejemplo.docx
@@ -45,6 +45,33 @@
           <w:lang w:val="es-ES"/>
         </w:rPr>
         <w:t xml:space="preserve"> </w:t>
+      </w:r>
+    </w:p>
+    <w:p>
+      <w:pPr>
+        <w:rPr>
+          <w:lang w:val="es-ES"/>
+        </w:rPr>
+      </w:pPr>
+    </w:p>
+    <w:p>
+      <w:pPr>
+        <w:rPr>
+          <w:lang w:val="es-ES"/>
+        </w:rPr>
+      </w:pPr>
+    </w:p>
+    <w:p>
+      <w:pPr>
+        <w:rPr>
+          <w:lang w:val="es-ES"/>
+        </w:rPr>
+      </w:pPr>
+      <w:r>
+        <w:rPr>
+          <w:lang w:val="es-ES"/>
+        </w:rPr>
+        <w:t xml:space="preserve">para realizar ramas </w:t>
       </w:r>
     </w:p>
     <w:sectPr>

</xml_diff>